<commit_message>
in dev branch, modify git_usage.docx
</commit_message>
<xml_diff>
--- a/git_usage.docx
+++ b/git_usage.docx
@@ -1553,8 +1553,6 @@
               </w:rPr>
               <w:t>显示从昨天以来的提交</w:t>
             </w:r>
-            <w:bookmarkStart w:id="0" w:name="_GoBack"/>
-            <w:bookmarkEnd w:id="0"/>
             <w:r>
               <w:rPr>
                 <w:rFonts w:hint="eastAsia"/>
@@ -1823,6 +1821,394 @@
           <w:sz w:val="18"/>
           <w:szCs w:val="18"/>
         </w:rPr>
+        <w:t>关于分支使用</w:t>
+      </w:r>
+      <w:r>
+        <w:rPr>
+          <w:rFonts w:hint="eastAsia"/>
+          <w:sz w:val="18"/>
+          <w:szCs w:val="18"/>
+        </w:rPr>
+        <w:t>，</w:t>
+      </w:r>
+      <w:r>
+        <w:rPr>
+          <w:rFonts w:hint="eastAsia"/>
+          <w:sz w:val="18"/>
+          <w:szCs w:val="18"/>
+        </w:rPr>
+        <w:t>Git</w:t>
+      </w:r>
+      <w:r>
+        <w:rPr>
+          <w:rFonts w:hint="eastAsia"/>
+          <w:sz w:val="18"/>
+          <w:szCs w:val="18"/>
+        </w:rPr>
+        <w:t>鼓励大量使用分支：</w:t>
+      </w:r>
+    </w:p>
+    <w:tbl>
+      <w:tblPr>
+        <w:tblStyle w:val="a9"/>
+        <w:tblW w:w="0" w:type="auto"/>
+        <w:tblLook w:val="04A0" w:firstRow="1" w:lastRow="0" w:firstColumn="1" w:lastColumn="0" w:noHBand="0" w:noVBand="1"/>
+      </w:tblPr>
+      <w:tblGrid>
+        <w:gridCol w:w="4261"/>
+        <w:gridCol w:w="4261"/>
+      </w:tblGrid>
+      <w:tr>
+        <w:tc>
+          <w:tcPr>
+            <w:tcW w:w="4261" w:type="dxa"/>
+          </w:tcPr>
+          <w:p>
+            <w:pPr>
+              <w:spacing w:before="240"/>
+              <w:jc w:val="left"/>
+              <w:rPr>
+                <w:rFonts w:hint="eastAsia"/>
+                <w:sz w:val="18"/>
+                <w:szCs w:val="18"/>
+              </w:rPr>
+            </w:pPr>
+            <w:r>
+              <w:rPr>
+                <w:rFonts w:hint="eastAsia"/>
+                <w:sz w:val="18"/>
+                <w:szCs w:val="18"/>
+              </w:rPr>
+              <w:t>git branch</w:t>
+            </w:r>
+          </w:p>
+        </w:tc>
+        <w:tc>
+          <w:tcPr>
+            <w:tcW w:w="4261" w:type="dxa"/>
+          </w:tcPr>
+          <w:p>
+            <w:pPr>
+              <w:spacing w:before="240"/>
+              <w:jc w:val="left"/>
+              <w:rPr>
+                <w:rFonts w:hint="eastAsia"/>
+                <w:sz w:val="18"/>
+                <w:szCs w:val="18"/>
+              </w:rPr>
+            </w:pPr>
+            <w:r>
+              <w:rPr>
+                <w:rFonts w:hint="eastAsia"/>
+                <w:sz w:val="18"/>
+                <w:szCs w:val="18"/>
+              </w:rPr>
+              <w:t>查看</w:t>
+            </w:r>
+            <w:r>
+              <w:rPr>
+                <w:rFonts w:hint="eastAsia"/>
+                <w:sz w:val="18"/>
+                <w:szCs w:val="18"/>
+              </w:rPr>
+              <w:t>分支</w:t>
+            </w:r>
+          </w:p>
+        </w:tc>
+      </w:tr>
+      <w:tr>
+        <w:tc>
+          <w:tcPr>
+            <w:tcW w:w="4261" w:type="dxa"/>
+          </w:tcPr>
+          <w:p>
+            <w:pPr>
+              <w:spacing w:before="240"/>
+              <w:jc w:val="left"/>
+              <w:rPr>
+                <w:rFonts w:hint="eastAsia"/>
+                <w:sz w:val="18"/>
+                <w:szCs w:val="18"/>
+              </w:rPr>
+            </w:pPr>
+            <w:r>
+              <w:rPr>
+                <w:rFonts w:hint="eastAsia"/>
+                <w:sz w:val="18"/>
+                <w:szCs w:val="18"/>
+              </w:rPr>
+              <w:t>git branch &lt;name&gt;</w:t>
+            </w:r>
+          </w:p>
+        </w:tc>
+        <w:tc>
+          <w:tcPr>
+            <w:tcW w:w="4261" w:type="dxa"/>
+          </w:tcPr>
+          <w:p>
+            <w:pPr>
+              <w:spacing w:before="240"/>
+              <w:jc w:val="left"/>
+              <w:rPr>
+                <w:rFonts w:hint="eastAsia"/>
+                <w:sz w:val="18"/>
+                <w:szCs w:val="18"/>
+              </w:rPr>
+            </w:pPr>
+            <w:r>
+              <w:rPr>
+                <w:rFonts w:hint="eastAsia"/>
+                <w:sz w:val="18"/>
+                <w:szCs w:val="18"/>
+              </w:rPr>
+              <w:t>创建分支</w:t>
+            </w:r>
+          </w:p>
+        </w:tc>
+      </w:tr>
+      <w:tr>
+        <w:tc>
+          <w:tcPr>
+            <w:tcW w:w="4261" w:type="dxa"/>
+          </w:tcPr>
+          <w:p>
+            <w:pPr>
+              <w:spacing w:before="240"/>
+              <w:jc w:val="left"/>
+              <w:rPr>
+                <w:rFonts w:hint="eastAsia"/>
+                <w:sz w:val="18"/>
+                <w:szCs w:val="18"/>
+              </w:rPr>
+            </w:pPr>
+            <w:r>
+              <w:rPr>
+                <w:rFonts w:hint="eastAsia"/>
+                <w:sz w:val="18"/>
+                <w:szCs w:val="18"/>
+              </w:rPr>
+              <w:t>git checkout &lt;name&gt;</w:t>
+            </w:r>
+          </w:p>
+        </w:tc>
+        <w:tc>
+          <w:tcPr>
+            <w:tcW w:w="4261" w:type="dxa"/>
+          </w:tcPr>
+          <w:p>
+            <w:pPr>
+              <w:spacing w:before="240"/>
+              <w:jc w:val="left"/>
+              <w:rPr>
+                <w:rFonts w:hint="eastAsia"/>
+                <w:sz w:val="18"/>
+                <w:szCs w:val="18"/>
+              </w:rPr>
+            </w:pPr>
+            <w:r>
+              <w:rPr>
+                <w:rFonts w:hint="eastAsia"/>
+                <w:sz w:val="18"/>
+                <w:szCs w:val="18"/>
+              </w:rPr>
+              <w:t>切换分支</w:t>
+            </w:r>
+          </w:p>
+        </w:tc>
+      </w:tr>
+      <w:tr>
+        <w:tc>
+          <w:tcPr>
+            <w:tcW w:w="4261" w:type="dxa"/>
+          </w:tcPr>
+          <w:p>
+            <w:pPr>
+              <w:spacing w:before="240"/>
+              <w:jc w:val="left"/>
+              <w:rPr>
+                <w:rFonts w:hint="eastAsia"/>
+                <w:sz w:val="18"/>
+                <w:szCs w:val="18"/>
+              </w:rPr>
+            </w:pPr>
+            <w:r>
+              <w:rPr>
+                <w:rFonts w:hint="eastAsia"/>
+                <w:sz w:val="18"/>
+                <w:szCs w:val="18"/>
+              </w:rPr>
+              <w:t>git checkout -b &lt;name&gt;</w:t>
+            </w:r>
+          </w:p>
+        </w:tc>
+        <w:tc>
+          <w:tcPr>
+            <w:tcW w:w="4261" w:type="dxa"/>
+          </w:tcPr>
+          <w:p>
+            <w:pPr>
+              <w:spacing w:before="240"/>
+              <w:jc w:val="left"/>
+              <w:rPr>
+                <w:rFonts w:hint="eastAsia"/>
+                <w:sz w:val="18"/>
+                <w:szCs w:val="18"/>
+              </w:rPr>
+            </w:pPr>
+            <w:r>
+              <w:rPr>
+                <w:rFonts w:hint="eastAsia"/>
+                <w:sz w:val="18"/>
+                <w:szCs w:val="18"/>
+              </w:rPr>
+              <w:t>创建</w:t>
+            </w:r>
+            <w:r>
+              <w:rPr>
+                <w:rFonts w:hint="eastAsia"/>
+                <w:sz w:val="18"/>
+                <w:szCs w:val="18"/>
+              </w:rPr>
+              <w:t>+</w:t>
+            </w:r>
+            <w:r>
+              <w:rPr>
+                <w:rFonts w:hint="eastAsia"/>
+                <w:sz w:val="18"/>
+                <w:szCs w:val="18"/>
+              </w:rPr>
+              <w:t>切换分支</w:t>
+            </w:r>
+          </w:p>
+        </w:tc>
+      </w:tr>
+      <w:tr>
+        <w:tc>
+          <w:tcPr>
+            <w:tcW w:w="4261" w:type="dxa"/>
+          </w:tcPr>
+          <w:p>
+            <w:pPr>
+              <w:spacing w:before="240"/>
+              <w:jc w:val="left"/>
+              <w:rPr>
+                <w:rFonts w:hint="eastAsia"/>
+                <w:sz w:val="18"/>
+                <w:szCs w:val="18"/>
+              </w:rPr>
+            </w:pPr>
+            <w:r>
+              <w:rPr>
+                <w:rFonts w:hint="eastAsia"/>
+                <w:sz w:val="18"/>
+                <w:szCs w:val="18"/>
+              </w:rPr>
+              <w:t>git merge &lt;name&gt;</w:t>
+            </w:r>
+          </w:p>
+        </w:tc>
+        <w:tc>
+          <w:tcPr>
+            <w:tcW w:w="4261" w:type="dxa"/>
+          </w:tcPr>
+          <w:p>
+            <w:pPr>
+              <w:spacing w:before="240"/>
+              <w:jc w:val="left"/>
+              <w:rPr>
+                <w:rFonts w:hint="eastAsia"/>
+                <w:sz w:val="18"/>
+                <w:szCs w:val="18"/>
+              </w:rPr>
+            </w:pPr>
+            <w:r>
+              <w:rPr>
+                <w:rFonts w:hint="eastAsia"/>
+                <w:sz w:val="18"/>
+                <w:szCs w:val="18"/>
+              </w:rPr>
+              <w:t>合并某分支到当前分支</w:t>
+            </w:r>
+            <w:bookmarkStart w:id="0" w:name="_GoBack"/>
+            <w:bookmarkEnd w:id="0"/>
+          </w:p>
+        </w:tc>
+      </w:tr>
+      <w:tr>
+        <w:tc>
+          <w:tcPr>
+            <w:tcW w:w="4261" w:type="dxa"/>
+          </w:tcPr>
+          <w:p>
+            <w:pPr>
+              <w:spacing w:before="240"/>
+              <w:jc w:val="left"/>
+              <w:rPr>
+                <w:rFonts w:hint="eastAsia"/>
+                <w:sz w:val="18"/>
+                <w:szCs w:val="18"/>
+              </w:rPr>
+            </w:pPr>
+            <w:r>
+              <w:rPr>
+                <w:rFonts w:hint="eastAsia"/>
+                <w:sz w:val="18"/>
+                <w:szCs w:val="18"/>
+              </w:rPr>
+              <w:t>git branch -d &lt;name&gt;</w:t>
+            </w:r>
+          </w:p>
+        </w:tc>
+        <w:tc>
+          <w:tcPr>
+            <w:tcW w:w="4261" w:type="dxa"/>
+          </w:tcPr>
+          <w:p>
+            <w:pPr>
+              <w:spacing w:before="240"/>
+              <w:jc w:val="left"/>
+              <w:rPr>
+                <w:rFonts w:hint="eastAsia"/>
+                <w:sz w:val="18"/>
+                <w:szCs w:val="18"/>
+              </w:rPr>
+            </w:pPr>
+            <w:r>
+              <w:rPr>
+                <w:rFonts w:hint="eastAsia"/>
+                <w:sz w:val="18"/>
+                <w:szCs w:val="18"/>
+              </w:rPr>
+              <w:t>删除分支</w:t>
+            </w:r>
+          </w:p>
+        </w:tc>
+      </w:tr>
+    </w:tbl>
+    <w:p>
+      <w:pPr>
+        <w:spacing w:before="240"/>
+        <w:rPr>
+          <w:rFonts w:hint="eastAsia"/>
+          <w:sz w:val="18"/>
+          <w:szCs w:val="18"/>
+        </w:rPr>
+      </w:pPr>
+    </w:p>
+    <w:p>
+      <w:pPr>
+        <w:spacing w:before="240"/>
+        <w:rPr>
+          <w:sz w:val="18"/>
+          <w:szCs w:val="18"/>
+        </w:rPr>
+      </w:pPr>
+      <w:r>
+        <w:rPr>
+          <w:rFonts w:hint="eastAsia"/>
+          <w:sz w:val="18"/>
+          <w:szCs w:val="18"/>
+        </w:rPr>
         <w:t>创建一个全新</w:t>
       </w:r>
       <w:r>
@@ -1916,6 +2302,7 @@
           <w:sz w:val="18"/>
           <w:szCs w:val="18"/>
         </w:rPr>
+        <w:lastRenderedPageBreak/>
         <w:t xml:space="preserve">2. git </w:t>
       </w:r>
       <w:proofErr w:type="gramStart"/>
@@ -2177,7 +2564,6 @@
                 <w:sz w:val="18"/>
                 <w:szCs w:val="18"/>
               </w:rPr>
-              <w:lastRenderedPageBreak/>
               <w:t>廖</w:t>
             </w:r>
             <w:proofErr w:type="gramEnd"/>

</xml_diff>

<commit_message>
modify git_usage.docx in master branch
</commit_message>
<xml_diff>
--- a/git_usage.docx
+++ b/git_usage.docx
@@ -2239,92 +2239,179 @@
               </w:rPr>
               <w:t>merge</w:t>
             </w:r>
+          </w:p>
+        </w:tc>
+      </w:tr>
+      <w:tr>
+        <w:tc>
+          <w:tcPr>
+            <w:tcW w:w="4261" w:type="dxa"/>
+          </w:tcPr>
+          <w:p>
+            <w:pPr>
+              <w:spacing w:before="240"/>
+              <w:jc w:val="left"/>
+              <w:rPr>
+                <w:rFonts w:hint="eastAsia"/>
+                <w:sz w:val="18"/>
+                <w:szCs w:val="18"/>
+              </w:rPr>
+            </w:pPr>
+            <w:r>
+              <w:rPr>
+                <w:sz w:val="18"/>
+                <w:szCs w:val="18"/>
+              </w:rPr>
+              <w:t>git merge --no-ff -m "merge with no-ff" dev</w:t>
+            </w:r>
+          </w:p>
+        </w:tc>
+        <w:tc>
+          <w:tcPr>
+            <w:tcW w:w="4261" w:type="dxa"/>
+          </w:tcPr>
+          <w:p>
+            <w:pPr>
+              <w:spacing w:before="240"/>
+              <w:jc w:val="left"/>
+              <w:rPr>
+                <w:rFonts w:hint="eastAsia"/>
+                <w:sz w:val="18"/>
+                <w:szCs w:val="18"/>
+              </w:rPr>
+            </w:pPr>
+            <w:r>
+              <w:rPr>
+                <w:rFonts w:hint="eastAsia"/>
+                <w:sz w:val="18"/>
+                <w:szCs w:val="18"/>
+              </w:rPr>
+              <w:t>不使用</w:t>
+            </w:r>
+            <w:r>
+              <w:rPr>
+                <w:rFonts w:hint="eastAsia"/>
+                <w:sz w:val="18"/>
+                <w:szCs w:val="18"/>
+              </w:rPr>
+              <w:t>f</w:t>
+            </w:r>
+            <w:r>
+              <w:rPr>
+                <w:sz w:val="18"/>
+                <w:szCs w:val="18"/>
+              </w:rPr>
+              <w:t>ast-forward</w:t>
+            </w:r>
+            <w:r>
+              <w:rPr>
+                <w:rFonts w:hint="eastAsia"/>
+                <w:sz w:val="18"/>
+                <w:szCs w:val="18"/>
+              </w:rPr>
+              <w:t>模型进行</w:t>
+            </w:r>
+            <w:r>
+              <w:rPr>
+                <w:rFonts w:hint="eastAsia"/>
+                <w:sz w:val="18"/>
+                <w:szCs w:val="18"/>
+              </w:rPr>
+              <w:t>m</w:t>
+            </w:r>
+            <w:r>
+              <w:rPr>
+                <w:sz w:val="18"/>
+                <w:szCs w:val="18"/>
+              </w:rPr>
+              <w:t>erge</w:t>
+            </w:r>
+          </w:p>
+        </w:tc>
+      </w:tr>
+      <w:tr>
+        <w:tc>
+          <w:tcPr>
+            <w:tcW w:w="4261" w:type="dxa"/>
+          </w:tcPr>
+          <w:p>
+            <w:pPr>
+              <w:spacing w:before="240"/>
+              <w:jc w:val="left"/>
+              <w:rPr>
+                <w:rFonts w:hint="eastAsia"/>
+                <w:sz w:val="18"/>
+                <w:szCs w:val="18"/>
+              </w:rPr>
+            </w:pPr>
+            <w:r>
+              <w:rPr>
+                <w:rFonts w:hint="eastAsia"/>
+                <w:sz w:val="18"/>
+                <w:szCs w:val="18"/>
+              </w:rPr>
+              <w:t>git log --graph --pretty=</w:t>
+            </w:r>
+            <w:proofErr w:type="spellStart"/>
+            <w:r>
+              <w:rPr>
+                <w:rFonts w:hint="eastAsia"/>
+                <w:sz w:val="18"/>
+                <w:szCs w:val="18"/>
+              </w:rPr>
+              <w:t>oneline</w:t>
+            </w:r>
+            <w:proofErr w:type="spellEnd"/>
+            <w:r>
+              <w:rPr>
+                <w:rFonts w:hint="eastAsia"/>
+                <w:sz w:val="18"/>
+                <w:szCs w:val="18"/>
+              </w:rPr>
+              <w:t xml:space="preserve"> --abbrev-commit </w:t>
+            </w:r>
+          </w:p>
+        </w:tc>
+        <w:tc>
+          <w:tcPr>
+            <w:tcW w:w="4261" w:type="dxa"/>
+          </w:tcPr>
+          <w:p>
+            <w:pPr>
+              <w:spacing w:before="240"/>
+              <w:jc w:val="left"/>
+              <w:rPr>
+                <w:rFonts w:hint="eastAsia"/>
+                <w:sz w:val="18"/>
+                <w:szCs w:val="18"/>
+              </w:rPr>
+            </w:pPr>
+            <w:r>
+              <w:rPr>
+                <w:rFonts w:hint="eastAsia"/>
+                <w:sz w:val="18"/>
+                <w:szCs w:val="18"/>
+              </w:rPr>
+              <w:t>简明的展示所有的</w:t>
+            </w:r>
+            <w:r>
+              <w:rPr>
+                <w:rFonts w:hint="eastAsia"/>
+                <w:sz w:val="18"/>
+                <w:szCs w:val="18"/>
+              </w:rPr>
+              <w:t>commit</w:t>
+            </w:r>
+            <w:r>
+              <w:rPr>
+                <w:rFonts w:hint="eastAsia"/>
+                <w:sz w:val="18"/>
+                <w:szCs w:val="18"/>
+              </w:rPr>
+              <w:t>历史</w:t>
+            </w:r>
             <w:bookmarkStart w:id="0" w:name="_GoBack"/>
             <w:bookmarkEnd w:id="0"/>
-          </w:p>
-        </w:tc>
-      </w:tr>
-      <w:tr>
-        <w:tc>
-          <w:tcPr>
-            <w:tcW w:w="4261" w:type="dxa"/>
-          </w:tcPr>
-          <w:p>
-            <w:pPr>
-              <w:spacing w:before="240"/>
-              <w:jc w:val="left"/>
-              <w:rPr>
-                <w:rFonts w:hint="eastAsia"/>
-                <w:sz w:val="18"/>
-                <w:szCs w:val="18"/>
-              </w:rPr>
-            </w:pPr>
-            <w:r>
-              <w:rPr>
-                <w:rFonts w:hint="eastAsia"/>
-                <w:sz w:val="18"/>
-                <w:szCs w:val="18"/>
-              </w:rPr>
-              <w:t>git log --graph --pretty=</w:t>
-            </w:r>
-            <w:proofErr w:type="spellStart"/>
-            <w:r>
-              <w:rPr>
-                <w:rFonts w:hint="eastAsia"/>
-                <w:sz w:val="18"/>
-                <w:szCs w:val="18"/>
-              </w:rPr>
-              <w:t>oneline</w:t>
-            </w:r>
-            <w:proofErr w:type="spellEnd"/>
-            <w:r>
-              <w:rPr>
-                <w:rFonts w:hint="eastAsia"/>
-                <w:sz w:val="18"/>
-                <w:szCs w:val="18"/>
-              </w:rPr>
-              <w:t xml:space="preserve"> --abbrev-commit </w:t>
-            </w:r>
-          </w:p>
-        </w:tc>
-        <w:tc>
-          <w:tcPr>
-            <w:tcW w:w="4261" w:type="dxa"/>
-          </w:tcPr>
-          <w:p>
-            <w:pPr>
-              <w:spacing w:before="240"/>
-              <w:jc w:val="left"/>
-              <w:rPr>
-                <w:rFonts w:hint="eastAsia"/>
-                <w:sz w:val="18"/>
-                <w:szCs w:val="18"/>
-              </w:rPr>
-            </w:pPr>
-            <w:r>
-              <w:rPr>
-                <w:rFonts w:hint="eastAsia"/>
-                <w:sz w:val="18"/>
-                <w:szCs w:val="18"/>
-              </w:rPr>
-              <w:t>简明的展示所有的</w:t>
-            </w:r>
-            <w:r>
-              <w:rPr>
-                <w:rFonts w:hint="eastAsia"/>
-                <w:sz w:val="18"/>
-                <w:szCs w:val="18"/>
-              </w:rPr>
-              <w:t>commit</w:t>
-            </w:r>
-            <w:r>
-              <w:rPr>
-                <w:rFonts w:hint="eastAsia"/>
-                <w:sz w:val="18"/>
-                <w:szCs w:val="18"/>
-              </w:rPr>
-              <w:t>历史</w:t>
-            </w:r>
           </w:p>
         </w:tc>
       </w:tr>
@@ -2352,7 +2439,6 @@
           <w:sz w:val="18"/>
           <w:szCs w:val="18"/>
         </w:rPr>
-        <w:lastRenderedPageBreak/>
         <w:t>创建一个全新</w:t>
       </w:r>
       <w:r>
@@ -3098,7 +3184,6 @@
           <w:sz w:val="18"/>
           <w:szCs w:val="18"/>
         </w:rPr>
-        <w:lastRenderedPageBreak/>
         <w:t>git push</w:t>
       </w:r>
       <w:r>

</xml_diff>

<commit_message>
in feature1 branch, change git_usage.docx
</commit_message>
<xml_diff>
--- a/git_usage.docx
+++ b/git_usage.docx
@@ -2189,8 +2189,10 @@
                 <w:sz w:val="18"/>
                 <w:szCs w:val="18"/>
               </w:rPr>
-              <w:t xml:space="preserve">git merge --abort </w:t>
-            </w:r>
+              <w:t>git merge --abort</w:t>
+            </w:r>
+            <w:bookmarkStart w:id="0" w:name="_GoBack"/>
+            <w:bookmarkEnd w:id="0"/>
           </w:p>
         </w:tc>
         <w:tc>
@@ -2410,8 +2412,223 @@
               </w:rPr>
               <w:t>历史</w:t>
             </w:r>
-            <w:bookmarkStart w:id="0" w:name="_GoBack"/>
-            <w:bookmarkEnd w:id="0"/>
+          </w:p>
+        </w:tc>
+      </w:tr>
+      <w:tr>
+        <w:tc>
+          <w:tcPr>
+            <w:tcW w:w="4261" w:type="dxa"/>
+          </w:tcPr>
+          <w:p>
+            <w:pPr>
+              <w:spacing w:before="240"/>
+              <w:jc w:val="left"/>
+              <w:rPr>
+                <w:rFonts w:hint="eastAsia"/>
+                <w:sz w:val="18"/>
+                <w:szCs w:val="18"/>
+              </w:rPr>
+            </w:pPr>
+            <w:r>
+              <w:rPr>
+                <w:rFonts w:hint="eastAsia"/>
+                <w:sz w:val="18"/>
+                <w:szCs w:val="18"/>
+              </w:rPr>
+              <w:lastRenderedPageBreak/>
+              <w:t>git stash list</w:t>
+            </w:r>
+          </w:p>
+        </w:tc>
+        <w:tc>
+          <w:tcPr>
+            <w:tcW w:w="4261" w:type="dxa"/>
+          </w:tcPr>
+          <w:p>
+            <w:pPr>
+              <w:spacing w:before="240"/>
+              <w:jc w:val="left"/>
+              <w:rPr>
+                <w:rFonts w:hint="eastAsia"/>
+                <w:sz w:val="18"/>
+                <w:szCs w:val="18"/>
+              </w:rPr>
+            </w:pPr>
+            <w:r>
+              <w:rPr>
+                <w:rFonts w:hint="eastAsia"/>
+                <w:sz w:val="18"/>
+                <w:szCs w:val="18"/>
+              </w:rPr>
+              <w:t>显示当前分支中国所有的</w:t>
+            </w:r>
+            <w:r>
+              <w:rPr>
+                <w:rFonts w:hint="eastAsia"/>
+                <w:sz w:val="18"/>
+                <w:szCs w:val="18"/>
+              </w:rPr>
+              <w:t>stash</w:t>
+            </w:r>
+            <w:r>
+              <w:rPr>
+                <w:rFonts w:hint="eastAsia"/>
+                <w:sz w:val="18"/>
+                <w:szCs w:val="18"/>
+              </w:rPr>
+              <w:t>内容</w:t>
+            </w:r>
+          </w:p>
+        </w:tc>
+      </w:tr>
+      <w:tr>
+        <w:tc>
+          <w:tcPr>
+            <w:tcW w:w="4261" w:type="dxa"/>
+          </w:tcPr>
+          <w:p>
+            <w:pPr>
+              <w:spacing w:before="240"/>
+              <w:jc w:val="left"/>
+              <w:rPr>
+                <w:rFonts w:hint="eastAsia"/>
+                <w:sz w:val="18"/>
+                <w:szCs w:val="18"/>
+              </w:rPr>
+            </w:pPr>
+            <w:r>
+              <w:rPr>
+                <w:rFonts w:hint="eastAsia"/>
+                <w:sz w:val="18"/>
+                <w:szCs w:val="18"/>
+              </w:rPr>
+              <w:t>git stash apply stash</w:t>
+            </w:r>
+            <w:proofErr w:type="gramStart"/>
+            <w:r>
+              <w:rPr>
+                <w:rFonts w:hint="eastAsia"/>
+                <w:sz w:val="18"/>
+                <w:szCs w:val="18"/>
+              </w:rPr>
+              <w:t>@{</w:t>
+            </w:r>
+            <w:proofErr w:type="gramEnd"/>
+            <w:r>
+              <w:rPr>
+                <w:rFonts w:hint="eastAsia"/>
+                <w:sz w:val="18"/>
+                <w:szCs w:val="18"/>
+              </w:rPr>
+              <w:t>1}</w:t>
+            </w:r>
+          </w:p>
+        </w:tc>
+        <w:tc>
+          <w:tcPr>
+            <w:tcW w:w="4261" w:type="dxa"/>
+          </w:tcPr>
+          <w:p>
+            <w:pPr>
+              <w:spacing w:before="240"/>
+              <w:jc w:val="left"/>
+              <w:rPr>
+                <w:rFonts w:hint="eastAsia"/>
+                <w:sz w:val="18"/>
+                <w:szCs w:val="18"/>
+              </w:rPr>
+            </w:pPr>
+            <w:r>
+              <w:rPr>
+                <w:rFonts w:hint="eastAsia"/>
+                <w:sz w:val="18"/>
+                <w:szCs w:val="18"/>
+              </w:rPr>
+              <w:t>恢复当前分支中某项</w:t>
+            </w:r>
+            <w:r>
+              <w:rPr>
+                <w:rFonts w:hint="eastAsia"/>
+                <w:sz w:val="18"/>
+                <w:szCs w:val="18"/>
+              </w:rPr>
+              <w:t>stash</w:t>
+            </w:r>
+            <w:r>
+              <w:rPr>
+                <w:rFonts w:hint="eastAsia"/>
+                <w:sz w:val="18"/>
+                <w:szCs w:val="18"/>
+              </w:rPr>
+              <w:t>的内容</w:t>
+            </w:r>
+          </w:p>
+        </w:tc>
+      </w:tr>
+      <w:tr>
+        <w:tc>
+          <w:tcPr>
+            <w:tcW w:w="4261" w:type="dxa"/>
+          </w:tcPr>
+          <w:p>
+            <w:pPr>
+              <w:spacing w:before="240"/>
+              <w:jc w:val="left"/>
+              <w:rPr>
+                <w:rFonts w:hint="eastAsia"/>
+                <w:sz w:val="18"/>
+                <w:szCs w:val="18"/>
+              </w:rPr>
+            </w:pPr>
+            <w:r>
+              <w:rPr>
+                <w:rFonts w:hint="eastAsia"/>
+                <w:sz w:val="18"/>
+                <w:szCs w:val="18"/>
+              </w:rPr>
+              <w:t>git stash clear</w:t>
+            </w:r>
+          </w:p>
+        </w:tc>
+        <w:tc>
+          <w:tcPr>
+            <w:tcW w:w="4261" w:type="dxa"/>
+          </w:tcPr>
+          <w:p>
+            <w:pPr>
+              <w:spacing w:before="240"/>
+              <w:jc w:val="left"/>
+              <w:rPr>
+                <w:rFonts w:hint="eastAsia"/>
+                <w:sz w:val="18"/>
+                <w:szCs w:val="18"/>
+              </w:rPr>
+            </w:pPr>
+            <w:r>
+              <w:rPr>
+                <w:rFonts w:hint="eastAsia"/>
+                <w:sz w:val="18"/>
+                <w:szCs w:val="18"/>
+              </w:rPr>
+              <w:t>删除当前分支中所有</w:t>
+            </w:r>
+            <w:r>
+              <w:rPr>
+                <w:rFonts w:hint="eastAsia"/>
+                <w:sz w:val="18"/>
+                <w:szCs w:val="18"/>
+              </w:rPr>
+              <w:t>stash</w:t>
+            </w:r>
+            <w:r>
+              <w:rPr>
+                <w:rFonts w:hint="eastAsia"/>
+                <w:sz w:val="18"/>
+                <w:szCs w:val="18"/>
+              </w:rPr>
+              <w:t>的内容</w:t>
+            </w:r>
           </w:p>
         </w:tc>
       </w:tr>
@@ -3093,7 +3310,16 @@
           <w:sz w:val="18"/>
           <w:szCs w:val="18"/>
         </w:rPr>
-        <w:t>是指向当前分支中最新一次提交的指针。在</w:t>
+        <w:t>是指向当前分支中最新一</w:t>
+      </w:r>
+      <w:r>
+        <w:rPr>
+          <w:rFonts w:hint="eastAsia"/>
+          <w:sz w:val="18"/>
+          <w:szCs w:val="18"/>
+        </w:rPr>
+        <w:lastRenderedPageBreak/>
+        <w:t>次提交的指针。在</w:t>
       </w:r>
       <w:r>
         <w:rPr>

</xml_diff>

<commit_message>
in dev1 branch, change git_usage.docx
</commit_message>
<xml_diff>
--- a/git_usage.docx
+++ b/git_usage.docx
@@ -2178,7 +2178,6 @@
               <w:spacing w:before="240"/>
               <w:jc w:val="left"/>
               <w:rPr>
-                <w:rFonts w:hint="eastAsia"/>
                 <w:sz w:val="18"/>
                 <w:szCs w:val="18"/>
               </w:rPr>
@@ -2190,6 +2189,393 @@
                 <w:szCs w:val="18"/>
               </w:rPr>
               <w:t>git merge --abort</w:t>
+            </w:r>
+          </w:p>
+        </w:tc>
+        <w:tc>
+          <w:tcPr>
+            <w:tcW w:w="4261" w:type="dxa"/>
+          </w:tcPr>
+          <w:p>
+            <w:pPr>
+              <w:spacing w:before="240"/>
+              <w:jc w:val="left"/>
+              <w:rPr>
+                <w:sz w:val="18"/>
+                <w:szCs w:val="18"/>
+              </w:rPr>
+            </w:pPr>
+            <w:r>
+              <w:rPr>
+                <w:rFonts w:hint="eastAsia"/>
+                <w:sz w:val="18"/>
+                <w:szCs w:val="18"/>
+              </w:rPr>
+              <w:t>当发现</w:t>
+            </w:r>
+            <w:r>
+              <w:rPr>
+                <w:rFonts w:hint="eastAsia"/>
+                <w:sz w:val="18"/>
+                <w:szCs w:val="18"/>
+              </w:rPr>
+              <w:t>merge</w:t>
+            </w:r>
+            <w:r>
+              <w:rPr>
+                <w:rFonts w:hint="eastAsia"/>
+                <w:sz w:val="18"/>
+                <w:szCs w:val="18"/>
+              </w:rPr>
+              <w:t>出现冲突时，可以使用该命令终止</w:t>
+            </w:r>
+            <w:r>
+              <w:rPr>
+                <w:rFonts w:hint="eastAsia"/>
+                <w:sz w:val="18"/>
+                <w:szCs w:val="18"/>
+              </w:rPr>
+              <w:t>merge</w:t>
+            </w:r>
+          </w:p>
+        </w:tc>
+      </w:tr>
+      <w:tr>
+        <w:tc>
+          <w:tcPr>
+            <w:tcW w:w="4261" w:type="dxa"/>
+          </w:tcPr>
+          <w:p>
+            <w:pPr>
+              <w:spacing w:before="240"/>
+              <w:jc w:val="left"/>
+              <w:rPr>
+                <w:sz w:val="18"/>
+                <w:szCs w:val="18"/>
+              </w:rPr>
+            </w:pPr>
+            <w:r>
+              <w:rPr>
+                <w:sz w:val="18"/>
+                <w:szCs w:val="18"/>
+              </w:rPr>
+              <w:t>git merge --no-ff -m "merge with no-ff" dev</w:t>
+            </w:r>
+          </w:p>
+        </w:tc>
+        <w:tc>
+          <w:tcPr>
+            <w:tcW w:w="4261" w:type="dxa"/>
+          </w:tcPr>
+          <w:p>
+            <w:pPr>
+              <w:spacing w:before="240"/>
+              <w:jc w:val="left"/>
+              <w:rPr>
+                <w:sz w:val="18"/>
+                <w:szCs w:val="18"/>
+              </w:rPr>
+            </w:pPr>
+            <w:r>
+              <w:rPr>
+                <w:rFonts w:hint="eastAsia"/>
+                <w:sz w:val="18"/>
+                <w:szCs w:val="18"/>
+              </w:rPr>
+              <w:t>不使用</w:t>
+            </w:r>
+            <w:r>
+              <w:rPr>
+                <w:rFonts w:hint="eastAsia"/>
+                <w:sz w:val="18"/>
+                <w:szCs w:val="18"/>
+              </w:rPr>
+              <w:t>f</w:t>
+            </w:r>
+            <w:r>
+              <w:rPr>
+                <w:sz w:val="18"/>
+                <w:szCs w:val="18"/>
+              </w:rPr>
+              <w:t>ast-forward</w:t>
+            </w:r>
+            <w:r>
+              <w:rPr>
+                <w:rFonts w:hint="eastAsia"/>
+                <w:sz w:val="18"/>
+                <w:szCs w:val="18"/>
+              </w:rPr>
+              <w:t>模型进行</w:t>
+            </w:r>
+            <w:r>
+              <w:rPr>
+                <w:rFonts w:hint="eastAsia"/>
+                <w:sz w:val="18"/>
+                <w:szCs w:val="18"/>
+              </w:rPr>
+              <w:t>m</w:t>
+            </w:r>
+            <w:r>
+              <w:rPr>
+                <w:sz w:val="18"/>
+                <w:szCs w:val="18"/>
+              </w:rPr>
+              <w:t>erge</w:t>
+            </w:r>
+          </w:p>
+        </w:tc>
+      </w:tr>
+      <w:tr>
+        <w:tc>
+          <w:tcPr>
+            <w:tcW w:w="4261" w:type="dxa"/>
+          </w:tcPr>
+          <w:p>
+            <w:pPr>
+              <w:spacing w:before="240"/>
+              <w:jc w:val="left"/>
+              <w:rPr>
+                <w:sz w:val="18"/>
+                <w:szCs w:val="18"/>
+              </w:rPr>
+            </w:pPr>
+            <w:r>
+              <w:rPr>
+                <w:rFonts w:hint="eastAsia"/>
+                <w:sz w:val="18"/>
+                <w:szCs w:val="18"/>
+              </w:rPr>
+              <w:t>git log --graph --pretty=</w:t>
+            </w:r>
+            <w:proofErr w:type="spellStart"/>
+            <w:r>
+              <w:rPr>
+                <w:rFonts w:hint="eastAsia"/>
+                <w:sz w:val="18"/>
+                <w:szCs w:val="18"/>
+              </w:rPr>
+              <w:t>oneline</w:t>
+            </w:r>
+            <w:proofErr w:type="spellEnd"/>
+            <w:r>
+              <w:rPr>
+                <w:rFonts w:hint="eastAsia"/>
+                <w:sz w:val="18"/>
+                <w:szCs w:val="18"/>
+              </w:rPr>
+              <w:t xml:space="preserve"> --abbrev-commit </w:t>
+            </w:r>
+          </w:p>
+        </w:tc>
+        <w:tc>
+          <w:tcPr>
+            <w:tcW w:w="4261" w:type="dxa"/>
+          </w:tcPr>
+          <w:p>
+            <w:pPr>
+              <w:spacing w:before="240"/>
+              <w:jc w:val="left"/>
+              <w:rPr>
+                <w:sz w:val="18"/>
+                <w:szCs w:val="18"/>
+              </w:rPr>
+            </w:pPr>
+            <w:r>
+              <w:rPr>
+                <w:rFonts w:hint="eastAsia"/>
+                <w:sz w:val="18"/>
+                <w:szCs w:val="18"/>
+              </w:rPr>
+              <w:t>简明的展示所有的</w:t>
+            </w:r>
+            <w:r>
+              <w:rPr>
+                <w:rFonts w:hint="eastAsia"/>
+                <w:sz w:val="18"/>
+                <w:szCs w:val="18"/>
+              </w:rPr>
+              <w:t>commit</w:t>
+            </w:r>
+            <w:r>
+              <w:rPr>
+                <w:rFonts w:hint="eastAsia"/>
+                <w:sz w:val="18"/>
+                <w:szCs w:val="18"/>
+              </w:rPr>
+              <w:t>历史</w:t>
+            </w:r>
+          </w:p>
+        </w:tc>
+      </w:tr>
+      <w:tr>
+        <w:tc>
+          <w:tcPr>
+            <w:tcW w:w="4261" w:type="dxa"/>
+          </w:tcPr>
+          <w:p>
+            <w:pPr>
+              <w:spacing w:before="240"/>
+              <w:jc w:val="left"/>
+              <w:rPr>
+                <w:sz w:val="18"/>
+                <w:szCs w:val="18"/>
+              </w:rPr>
+            </w:pPr>
+            <w:r>
+              <w:rPr>
+                <w:rFonts w:hint="eastAsia"/>
+                <w:sz w:val="18"/>
+                <w:szCs w:val="18"/>
+              </w:rPr>
+              <w:lastRenderedPageBreak/>
+              <w:t>git stash list</w:t>
+            </w:r>
+          </w:p>
+        </w:tc>
+        <w:tc>
+          <w:tcPr>
+            <w:tcW w:w="4261" w:type="dxa"/>
+          </w:tcPr>
+          <w:p>
+            <w:pPr>
+              <w:spacing w:before="240"/>
+              <w:jc w:val="left"/>
+              <w:rPr>
+                <w:sz w:val="18"/>
+                <w:szCs w:val="18"/>
+              </w:rPr>
+            </w:pPr>
+            <w:r>
+              <w:rPr>
+                <w:rFonts w:hint="eastAsia"/>
+                <w:sz w:val="18"/>
+                <w:szCs w:val="18"/>
+              </w:rPr>
+              <w:t>显示当前分支中国所有的</w:t>
+            </w:r>
+            <w:r>
+              <w:rPr>
+                <w:rFonts w:hint="eastAsia"/>
+                <w:sz w:val="18"/>
+                <w:szCs w:val="18"/>
+              </w:rPr>
+              <w:t>stash</w:t>
+            </w:r>
+            <w:r>
+              <w:rPr>
+                <w:rFonts w:hint="eastAsia"/>
+                <w:sz w:val="18"/>
+                <w:szCs w:val="18"/>
+              </w:rPr>
+              <w:t>内容</w:t>
+            </w:r>
+          </w:p>
+        </w:tc>
+      </w:tr>
+      <w:tr>
+        <w:tc>
+          <w:tcPr>
+            <w:tcW w:w="4261" w:type="dxa"/>
+          </w:tcPr>
+          <w:p>
+            <w:pPr>
+              <w:spacing w:before="240"/>
+              <w:jc w:val="left"/>
+              <w:rPr>
+                <w:sz w:val="18"/>
+                <w:szCs w:val="18"/>
+              </w:rPr>
+            </w:pPr>
+            <w:r>
+              <w:rPr>
+                <w:rFonts w:hint="eastAsia"/>
+                <w:sz w:val="18"/>
+                <w:szCs w:val="18"/>
+              </w:rPr>
+              <w:t>git stash apply stash</w:t>
+            </w:r>
+            <w:proofErr w:type="gramStart"/>
+            <w:r>
+              <w:rPr>
+                <w:rFonts w:hint="eastAsia"/>
+                <w:sz w:val="18"/>
+                <w:szCs w:val="18"/>
+              </w:rPr>
+              <w:t>@{</w:t>
+            </w:r>
+            <w:proofErr w:type="gramEnd"/>
+            <w:r>
+              <w:rPr>
+                <w:rFonts w:hint="eastAsia"/>
+                <w:sz w:val="18"/>
+                <w:szCs w:val="18"/>
+              </w:rPr>
+              <w:t>1}</w:t>
+            </w:r>
+          </w:p>
+        </w:tc>
+        <w:tc>
+          <w:tcPr>
+            <w:tcW w:w="4261" w:type="dxa"/>
+          </w:tcPr>
+          <w:p>
+            <w:pPr>
+              <w:spacing w:before="240"/>
+              <w:jc w:val="left"/>
+              <w:rPr>
+                <w:sz w:val="18"/>
+                <w:szCs w:val="18"/>
+              </w:rPr>
+            </w:pPr>
+            <w:r>
+              <w:rPr>
+                <w:rFonts w:hint="eastAsia"/>
+                <w:sz w:val="18"/>
+                <w:szCs w:val="18"/>
+              </w:rPr>
+              <w:t>恢复当前分支中某项</w:t>
+            </w:r>
+            <w:r>
+              <w:rPr>
+                <w:rFonts w:hint="eastAsia"/>
+                <w:sz w:val="18"/>
+                <w:szCs w:val="18"/>
+              </w:rPr>
+              <w:t>stash</w:t>
+            </w:r>
+            <w:r>
+              <w:rPr>
+                <w:rFonts w:hint="eastAsia"/>
+                <w:sz w:val="18"/>
+                <w:szCs w:val="18"/>
+              </w:rPr>
+              <w:t>的内容</w:t>
+            </w:r>
+          </w:p>
+        </w:tc>
+      </w:tr>
+      <w:tr>
+        <w:tc>
+          <w:tcPr>
+            <w:tcW w:w="4261" w:type="dxa"/>
+          </w:tcPr>
+          <w:p>
+            <w:pPr>
+              <w:spacing w:before="240"/>
+              <w:jc w:val="left"/>
+              <w:rPr>
+                <w:rFonts w:hint="eastAsia"/>
+                <w:sz w:val="18"/>
+                <w:szCs w:val="18"/>
+              </w:rPr>
+            </w:pPr>
+            <w:r>
+              <w:rPr>
+                <w:rFonts w:hint="eastAsia"/>
+                <w:sz w:val="18"/>
+                <w:szCs w:val="18"/>
+              </w:rPr>
+              <w:t xml:space="preserve">git stash drop stash@{0} </w:t>
             </w:r>
             <w:bookmarkStart w:id="0" w:name="_GoBack"/>
             <w:bookmarkEnd w:id="0"/>
@@ -2215,31 +2601,23 @@
                 <w:sz w:val="18"/>
                 <w:szCs w:val="18"/>
               </w:rPr>
-              <w:t>当发现</w:t>
-            </w:r>
-            <w:r>
-              <w:rPr>
-                <w:rFonts w:hint="eastAsia"/>
-                <w:sz w:val="18"/>
-                <w:szCs w:val="18"/>
-              </w:rPr>
-              <w:t>merge</w:t>
-            </w:r>
-            <w:r>
-              <w:rPr>
-                <w:rFonts w:hint="eastAsia"/>
-                <w:sz w:val="18"/>
-                <w:szCs w:val="18"/>
-              </w:rPr>
-              <w:t>出现冲突时，可以使用该命令终止</w:t>
-            </w:r>
-            <w:r>
-              <w:rPr>
-                <w:rFonts w:hint="eastAsia"/>
-                <w:sz w:val="18"/>
-                <w:szCs w:val="18"/>
-              </w:rPr>
-              <w:t>merge</w:t>
+              <w:t>删除当前分支中某项</w:t>
+            </w:r>
+            <w:r>
+              <w:rPr>
+                <w:rFonts w:hint="eastAsia"/>
+                <w:sz w:val="18"/>
+                <w:szCs w:val="18"/>
+              </w:rPr>
+              <w:t>stash</w:t>
+            </w:r>
+            <w:r>
+              <w:rPr>
+                <w:rFonts w:hint="eastAsia"/>
+                <w:sz w:val="18"/>
+                <w:szCs w:val="18"/>
+              </w:rPr>
+              <w:t>的内容</w:t>
             </w:r>
           </w:p>
         </w:tc>
@@ -2254,17 +2632,17 @@
               <w:spacing w:before="240"/>
               <w:jc w:val="left"/>
               <w:rPr>
-                <w:rFonts w:hint="eastAsia"/>
-                <w:sz w:val="18"/>
-                <w:szCs w:val="18"/>
-              </w:rPr>
-            </w:pPr>
-            <w:r>
-              <w:rPr>
-                <w:sz w:val="18"/>
-                <w:szCs w:val="18"/>
-              </w:rPr>
-              <w:t>git merge --no-ff -m "merge with no-ff" dev</w:t>
+                <w:sz w:val="18"/>
+                <w:szCs w:val="18"/>
+              </w:rPr>
+            </w:pPr>
+            <w:r>
+              <w:rPr>
+                <w:rFonts w:hint="eastAsia"/>
+                <w:sz w:val="18"/>
+                <w:szCs w:val="18"/>
+              </w:rPr>
+              <w:t>git stash clear</w:t>
             </w:r>
           </w:p>
         </w:tc>
@@ -2277,330 +2655,6 @@
               <w:spacing w:before="240"/>
               <w:jc w:val="left"/>
               <w:rPr>
-                <w:rFonts w:hint="eastAsia"/>
-                <w:sz w:val="18"/>
-                <w:szCs w:val="18"/>
-              </w:rPr>
-            </w:pPr>
-            <w:r>
-              <w:rPr>
-                <w:rFonts w:hint="eastAsia"/>
-                <w:sz w:val="18"/>
-                <w:szCs w:val="18"/>
-              </w:rPr>
-              <w:t>不使用</w:t>
-            </w:r>
-            <w:r>
-              <w:rPr>
-                <w:rFonts w:hint="eastAsia"/>
-                <w:sz w:val="18"/>
-                <w:szCs w:val="18"/>
-              </w:rPr>
-              <w:t>f</w:t>
-            </w:r>
-            <w:r>
-              <w:rPr>
-                <w:sz w:val="18"/>
-                <w:szCs w:val="18"/>
-              </w:rPr>
-              <w:t>ast-forward</w:t>
-            </w:r>
-            <w:r>
-              <w:rPr>
-                <w:rFonts w:hint="eastAsia"/>
-                <w:sz w:val="18"/>
-                <w:szCs w:val="18"/>
-              </w:rPr>
-              <w:t>模型进行</w:t>
-            </w:r>
-            <w:r>
-              <w:rPr>
-                <w:rFonts w:hint="eastAsia"/>
-                <w:sz w:val="18"/>
-                <w:szCs w:val="18"/>
-              </w:rPr>
-              <w:t>m</w:t>
-            </w:r>
-            <w:r>
-              <w:rPr>
-                <w:sz w:val="18"/>
-                <w:szCs w:val="18"/>
-              </w:rPr>
-              <w:t>erge</w:t>
-            </w:r>
-          </w:p>
-        </w:tc>
-      </w:tr>
-      <w:tr>
-        <w:tc>
-          <w:tcPr>
-            <w:tcW w:w="4261" w:type="dxa"/>
-          </w:tcPr>
-          <w:p>
-            <w:pPr>
-              <w:spacing w:before="240"/>
-              <w:jc w:val="left"/>
-              <w:rPr>
-                <w:rFonts w:hint="eastAsia"/>
-                <w:sz w:val="18"/>
-                <w:szCs w:val="18"/>
-              </w:rPr>
-            </w:pPr>
-            <w:r>
-              <w:rPr>
-                <w:rFonts w:hint="eastAsia"/>
-                <w:sz w:val="18"/>
-                <w:szCs w:val="18"/>
-              </w:rPr>
-              <w:t>git log --graph --pretty=</w:t>
-            </w:r>
-            <w:proofErr w:type="spellStart"/>
-            <w:r>
-              <w:rPr>
-                <w:rFonts w:hint="eastAsia"/>
-                <w:sz w:val="18"/>
-                <w:szCs w:val="18"/>
-              </w:rPr>
-              <w:t>oneline</w:t>
-            </w:r>
-            <w:proofErr w:type="spellEnd"/>
-            <w:r>
-              <w:rPr>
-                <w:rFonts w:hint="eastAsia"/>
-                <w:sz w:val="18"/>
-                <w:szCs w:val="18"/>
-              </w:rPr>
-              <w:t xml:space="preserve"> --abbrev-commit </w:t>
-            </w:r>
-          </w:p>
-        </w:tc>
-        <w:tc>
-          <w:tcPr>
-            <w:tcW w:w="4261" w:type="dxa"/>
-          </w:tcPr>
-          <w:p>
-            <w:pPr>
-              <w:spacing w:before="240"/>
-              <w:jc w:val="left"/>
-              <w:rPr>
-                <w:rFonts w:hint="eastAsia"/>
-                <w:sz w:val="18"/>
-                <w:szCs w:val="18"/>
-              </w:rPr>
-            </w:pPr>
-            <w:r>
-              <w:rPr>
-                <w:rFonts w:hint="eastAsia"/>
-                <w:sz w:val="18"/>
-                <w:szCs w:val="18"/>
-              </w:rPr>
-              <w:t>简明的展示所有的</w:t>
-            </w:r>
-            <w:r>
-              <w:rPr>
-                <w:rFonts w:hint="eastAsia"/>
-                <w:sz w:val="18"/>
-                <w:szCs w:val="18"/>
-              </w:rPr>
-              <w:t>commit</w:t>
-            </w:r>
-            <w:r>
-              <w:rPr>
-                <w:rFonts w:hint="eastAsia"/>
-                <w:sz w:val="18"/>
-                <w:szCs w:val="18"/>
-              </w:rPr>
-              <w:t>历史</w:t>
-            </w:r>
-          </w:p>
-        </w:tc>
-      </w:tr>
-      <w:tr>
-        <w:tc>
-          <w:tcPr>
-            <w:tcW w:w="4261" w:type="dxa"/>
-          </w:tcPr>
-          <w:p>
-            <w:pPr>
-              <w:spacing w:before="240"/>
-              <w:jc w:val="left"/>
-              <w:rPr>
-                <w:rFonts w:hint="eastAsia"/>
-                <w:sz w:val="18"/>
-                <w:szCs w:val="18"/>
-              </w:rPr>
-            </w:pPr>
-            <w:r>
-              <w:rPr>
-                <w:rFonts w:hint="eastAsia"/>
-                <w:sz w:val="18"/>
-                <w:szCs w:val="18"/>
-              </w:rPr>
-              <w:lastRenderedPageBreak/>
-              <w:t>git stash list</w:t>
-            </w:r>
-          </w:p>
-        </w:tc>
-        <w:tc>
-          <w:tcPr>
-            <w:tcW w:w="4261" w:type="dxa"/>
-          </w:tcPr>
-          <w:p>
-            <w:pPr>
-              <w:spacing w:before="240"/>
-              <w:jc w:val="left"/>
-              <w:rPr>
-                <w:rFonts w:hint="eastAsia"/>
-                <w:sz w:val="18"/>
-                <w:szCs w:val="18"/>
-              </w:rPr>
-            </w:pPr>
-            <w:r>
-              <w:rPr>
-                <w:rFonts w:hint="eastAsia"/>
-                <w:sz w:val="18"/>
-                <w:szCs w:val="18"/>
-              </w:rPr>
-              <w:t>显示当前分支中国所有的</w:t>
-            </w:r>
-            <w:r>
-              <w:rPr>
-                <w:rFonts w:hint="eastAsia"/>
-                <w:sz w:val="18"/>
-                <w:szCs w:val="18"/>
-              </w:rPr>
-              <w:t>stash</w:t>
-            </w:r>
-            <w:r>
-              <w:rPr>
-                <w:rFonts w:hint="eastAsia"/>
-                <w:sz w:val="18"/>
-                <w:szCs w:val="18"/>
-              </w:rPr>
-              <w:t>内容</w:t>
-            </w:r>
-          </w:p>
-        </w:tc>
-      </w:tr>
-      <w:tr>
-        <w:tc>
-          <w:tcPr>
-            <w:tcW w:w="4261" w:type="dxa"/>
-          </w:tcPr>
-          <w:p>
-            <w:pPr>
-              <w:spacing w:before="240"/>
-              <w:jc w:val="left"/>
-              <w:rPr>
-                <w:rFonts w:hint="eastAsia"/>
-                <w:sz w:val="18"/>
-                <w:szCs w:val="18"/>
-              </w:rPr>
-            </w:pPr>
-            <w:r>
-              <w:rPr>
-                <w:rFonts w:hint="eastAsia"/>
-                <w:sz w:val="18"/>
-                <w:szCs w:val="18"/>
-              </w:rPr>
-              <w:t>git stash apply stash</w:t>
-            </w:r>
-            <w:proofErr w:type="gramStart"/>
-            <w:r>
-              <w:rPr>
-                <w:rFonts w:hint="eastAsia"/>
-                <w:sz w:val="18"/>
-                <w:szCs w:val="18"/>
-              </w:rPr>
-              <w:t>@{</w:t>
-            </w:r>
-            <w:proofErr w:type="gramEnd"/>
-            <w:r>
-              <w:rPr>
-                <w:rFonts w:hint="eastAsia"/>
-                <w:sz w:val="18"/>
-                <w:szCs w:val="18"/>
-              </w:rPr>
-              <w:t>1}</w:t>
-            </w:r>
-          </w:p>
-        </w:tc>
-        <w:tc>
-          <w:tcPr>
-            <w:tcW w:w="4261" w:type="dxa"/>
-          </w:tcPr>
-          <w:p>
-            <w:pPr>
-              <w:spacing w:before="240"/>
-              <w:jc w:val="left"/>
-              <w:rPr>
-                <w:rFonts w:hint="eastAsia"/>
-                <w:sz w:val="18"/>
-                <w:szCs w:val="18"/>
-              </w:rPr>
-            </w:pPr>
-            <w:r>
-              <w:rPr>
-                <w:rFonts w:hint="eastAsia"/>
-                <w:sz w:val="18"/>
-                <w:szCs w:val="18"/>
-              </w:rPr>
-              <w:t>恢复当前分支中某项</w:t>
-            </w:r>
-            <w:r>
-              <w:rPr>
-                <w:rFonts w:hint="eastAsia"/>
-                <w:sz w:val="18"/>
-                <w:szCs w:val="18"/>
-              </w:rPr>
-              <w:t>stash</w:t>
-            </w:r>
-            <w:r>
-              <w:rPr>
-                <w:rFonts w:hint="eastAsia"/>
-                <w:sz w:val="18"/>
-                <w:szCs w:val="18"/>
-              </w:rPr>
-              <w:t>的内容</w:t>
-            </w:r>
-          </w:p>
-        </w:tc>
-      </w:tr>
-      <w:tr>
-        <w:tc>
-          <w:tcPr>
-            <w:tcW w:w="4261" w:type="dxa"/>
-          </w:tcPr>
-          <w:p>
-            <w:pPr>
-              <w:spacing w:before="240"/>
-              <w:jc w:val="left"/>
-              <w:rPr>
-                <w:rFonts w:hint="eastAsia"/>
-                <w:sz w:val="18"/>
-                <w:szCs w:val="18"/>
-              </w:rPr>
-            </w:pPr>
-            <w:r>
-              <w:rPr>
-                <w:rFonts w:hint="eastAsia"/>
-                <w:sz w:val="18"/>
-                <w:szCs w:val="18"/>
-              </w:rPr>
-              <w:t>git stash clear</w:t>
-            </w:r>
-          </w:p>
-        </w:tc>
-        <w:tc>
-          <w:tcPr>
-            <w:tcW w:w="4261" w:type="dxa"/>
-          </w:tcPr>
-          <w:p>
-            <w:pPr>
-              <w:spacing w:before="240"/>
-              <w:jc w:val="left"/>
-              <w:rPr>
-                <w:rFonts w:hint="eastAsia"/>
                 <w:sz w:val="18"/>
                 <w:szCs w:val="18"/>
               </w:rPr>
@@ -3254,6 +3308,7 @@
           <w:sz w:val="18"/>
           <w:szCs w:val="18"/>
         </w:rPr>
+        <w:lastRenderedPageBreak/>
         <w:t xml:space="preserve">git diff HEAD </w:t>
       </w:r>
       <w:r>
@@ -3310,16 +3365,7 @@
           <w:sz w:val="18"/>
           <w:szCs w:val="18"/>
         </w:rPr>
-        <w:t>是指向当前分支中最新一</w:t>
-      </w:r>
-      <w:r>
-        <w:rPr>
-          <w:rFonts w:hint="eastAsia"/>
-          <w:sz w:val="18"/>
-          <w:szCs w:val="18"/>
-        </w:rPr>
-        <w:lastRenderedPageBreak/>
-        <w:t>次提交的指针。在</w:t>
+        <w:t>是指向当前分支中最新一次提交的指针。在</w:t>
       </w:r>
       <w:r>
         <w:rPr>

</xml_diff>

<commit_message>
modify git_usage.docx in master
</commit_message>
<xml_diff>
--- a/git_usage.docx
+++ b/git_usage.docx
@@ -1079,7 +1079,15 @@
                 <w:szCs w:val="18"/>
               </w:rPr>
               <w:lastRenderedPageBreak/>
-              <w:t>git commit -m "first commit"</w:t>
+              <w:t>git commit -m "first commit</w:t>
+            </w:r>
+            <w:r>
+              <w:rPr>
+                <w:rFonts w:hint="eastAsia"/>
+                <w:sz w:val="18"/>
+                <w:szCs w:val="18"/>
+              </w:rPr>
+              <w:t>"</w:t>
             </w:r>
           </w:p>
         </w:tc>
@@ -1129,30 +1137,6 @@
                 <w:szCs w:val="18"/>
               </w:rPr>
               <w:t>中</w:t>
-            </w:r>
-            <w:r>
-              <w:rPr>
-                <w:rFonts w:hint="eastAsia"/>
-                <w:sz w:val="18"/>
-                <w:szCs w:val="18"/>
-              </w:rPr>
-              <w:t>（在</w:t>
-            </w:r>
-            <w:r>
-              <w:rPr>
-                <w:rFonts w:hint="eastAsia"/>
-                <w:sz w:val="18"/>
-                <w:szCs w:val="18"/>
-              </w:rPr>
-              <w:t>windows</w:t>
-            </w:r>
-            <w:r>
-              <w:rPr>
-                <w:rFonts w:hint="eastAsia"/>
-                <w:sz w:val="18"/>
-                <w:szCs w:val="18"/>
-              </w:rPr>
-              <w:t>中要使用双引号）</w:t>
             </w:r>
           </w:p>
         </w:tc>
@@ -1240,24 +1224,72 @@
                 <w:sz w:val="18"/>
                 <w:szCs w:val="18"/>
               </w:rPr>
-              <w:t>（在</w:t>
-            </w:r>
-            <w:r>
-              <w:rPr>
-                <w:rFonts w:hint="eastAsia"/>
-                <w:sz w:val="18"/>
-                <w:szCs w:val="18"/>
-              </w:rPr>
-              <w:t>windows</w:t>
-            </w:r>
-            <w:r>
-              <w:rPr>
-                <w:rFonts w:hint="eastAsia"/>
-                <w:sz w:val="18"/>
-                <w:szCs w:val="18"/>
-              </w:rPr>
-              <w:t>中要使用双引号）</w:t>
-            </w:r>
+              <w:t>（</w:t>
+            </w:r>
+            <w:r>
+              <w:rPr>
+                <w:rFonts w:hint="eastAsia"/>
+                <w:sz w:val="18"/>
+                <w:szCs w:val="18"/>
+              </w:rPr>
+              <w:t>注意这个文件必须先在</w:t>
+            </w:r>
+            <w:r>
+              <w:rPr>
+                <w:rFonts w:hint="eastAsia"/>
+                <w:sz w:val="18"/>
+                <w:szCs w:val="18"/>
+              </w:rPr>
+              <w:t>g</w:t>
+            </w:r>
+            <w:r>
+              <w:rPr>
+                <w:sz w:val="18"/>
+                <w:szCs w:val="18"/>
+              </w:rPr>
+              <w:t>it</w:t>
+            </w:r>
+            <w:r>
+              <w:rPr>
+                <w:rFonts w:hint="eastAsia"/>
+                <w:sz w:val="18"/>
+                <w:szCs w:val="18"/>
+              </w:rPr>
+              <w:t>管理之中，如果没有管理之中，需要先</w:t>
+            </w:r>
+            <w:r>
+              <w:rPr>
+                <w:rFonts w:hint="eastAsia"/>
+                <w:sz w:val="18"/>
+                <w:szCs w:val="18"/>
+              </w:rPr>
+              <w:t>g</w:t>
+            </w:r>
+            <w:r>
+              <w:rPr>
+                <w:sz w:val="18"/>
+                <w:szCs w:val="18"/>
+              </w:rPr>
+              <w:t>it add &lt;filename&gt;</w:t>
+            </w:r>
+            <w:r>
+              <w:rPr>
+                <w:rFonts w:hint="eastAsia"/>
+                <w:sz w:val="18"/>
+                <w:szCs w:val="18"/>
+              </w:rPr>
+              <w:t>然后才有效果</w:t>
+            </w:r>
+            <w:r>
+              <w:rPr>
+                <w:rFonts w:hint="eastAsia"/>
+                <w:sz w:val="18"/>
+                <w:szCs w:val="18"/>
+              </w:rPr>
+              <w:t>）</w:t>
+            </w:r>
+            <w:bookmarkStart w:id="0" w:name="_GoBack"/>
+            <w:bookmarkEnd w:id="0"/>
           </w:p>
         </w:tc>
       </w:tr>
@@ -2564,7 +2596,6 @@
               <w:spacing w:before="240"/>
               <w:jc w:val="left"/>
               <w:rPr>
-                <w:rFonts w:hint="eastAsia"/>
                 <w:sz w:val="18"/>
                 <w:szCs w:val="18"/>
               </w:rPr>
@@ -2577,8 +2608,6 @@
               </w:rPr>
               <w:t xml:space="preserve">git stash drop stash@{0} </w:t>
             </w:r>
-            <w:bookmarkStart w:id="0" w:name="_GoBack"/>
-            <w:bookmarkEnd w:id="0"/>
           </w:p>
         </w:tc>
         <w:tc>
@@ -2590,7 +2619,6 @@
               <w:spacing w:before="240"/>
               <w:jc w:val="left"/>
               <w:rPr>
-                <w:rFonts w:hint="eastAsia"/>
                 <w:sz w:val="18"/>
                 <w:szCs w:val="18"/>
               </w:rPr>

</xml_diff>

<commit_message>
update readme.txt and git_usage.docx
</commit_message>
<xml_diff>
--- a/git_usage.docx
+++ b/git_usage.docx
@@ -66,6 +66,134 @@
           <w:szCs w:val="18"/>
         </w:rPr>
       </w:pPr>
+      <w:r>
+        <w:rPr>
+          <w:rFonts w:hint="eastAsia"/>
+          <w:sz w:val="18"/>
+          <w:szCs w:val="18"/>
+        </w:rPr>
+        <w:t>设置全局变量：</w:t>
+      </w:r>
+    </w:p>
+    <w:p>
+      <w:pPr>
+        <w:spacing w:before="240"/>
+        <w:jc w:val="left"/>
+        <w:rPr>
+          <w:sz w:val="18"/>
+          <w:szCs w:val="18"/>
+        </w:rPr>
+      </w:pPr>
+      <w:r>
+        <w:rPr>
+          <w:sz w:val="18"/>
+          <w:szCs w:val="18"/>
+        </w:rPr>
+        <w:t>git config --global user.name "</w:t>
+      </w:r>
+      <w:proofErr w:type="spellStart"/>
+      <w:r>
+        <w:rPr>
+          <w:sz w:val="18"/>
+          <w:szCs w:val="18"/>
+        </w:rPr>
+        <w:t>tusonggao</w:t>
+      </w:r>
+      <w:proofErr w:type="spellEnd"/>
+      <w:r>
+        <w:rPr>
+          <w:sz w:val="18"/>
+          <w:szCs w:val="18"/>
+        </w:rPr>
+        <w:t>"</w:t>
+      </w:r>
+    </w:p>
+    <w:p>
+      <w:pPr>
+        <w:spacing w:before="240"/>
+        <w:jc w:val="left"/>
+        <w:rPr>
+          <w:rFonts w:hint="eastAsia"/>
+          <w:sz w:val="18"/>
+          <w:szCs w:val="18"/>
+        </w:rPr>
+      </w:pPr>
+      <w:r>
+        <w:rPr>
+          <w:sz w:val="18"/>
+          <w:szCs w:val="18"/>
+        </w:rPr>
+        <w:t xml:space="preserve">git config --global </w:t>
+      </w:r>
+      <w:proofErr w:type="spellStart"/>
+      <w:proofErr w:type="gramStart"/>
+      <w:r>
+        <w:rPr>
+          <w:sz w:val="18"/>
+          <w:szCs w:val="18"/>
+        </w:rPr>
+        <w:t>user.email</w:t>
+      </w:r>
+      <w:proofErr w:type="spellEnd"/>
+      <w:proofErr w:type="gramEnd"/>
+      <w:r>
+        <w:rPr>
+          <w:sz w:val="18"/>
+          <w:szCs w:val="18"/>
+        </w:rPr>
+        <w:t xml:space="preserve"> "tusonggao@163.com"</w:t>
+      </w:r>
+    </w:p>
+    <w:p>
+      <w:pPr>
+        <w:spacing w:before="240"/>
+        <w:jc w:val="left"/>
+        <w:rPr>
+          <w:sz w:val="18"/>
+          <w:szCs w:val="18"/>
+        </w:rPr>
+      </w:pPr>
+    </w:p>
+    <w:p>
+      <w:pPr>
+        <w:spacing w:before="240"/>
+        <w:jc w:val="left"/>
+        <w:rPr>
+          <w:sz w:val="18"/>
+          <w:szCs w:val="18"/>
+        </w:rPr>
+      </w:pPr>
+    </w:p>
+    <w:p>
+      <w:pPr>
+        <w:spacing w:before="240"/>
+        <w:jc w:val="left"/>
+        <w:rPr>
+          <w:sz w:val="18"/>
+          <w:szCs w:val="18"/>
+        </w:rPr>
+      </w:pPr>
+    </w:p>
+    <w:p>
+      <w:pPr>
+        <w:spacing w:before="240"/>
+        <w:jc w:val="left"/>
+        <w:rPr>
+          <w:rFonts w:hint="eastAsia"/>
+          <w:sz w:val="18"/>
+          <w:szCs w:val="18"/>
+        </w:rPr>
+      </w:pPr>
+      <w:r>
+        <w:rPr>
+          <w:rFonts w:hint="eastAsia"/>
+          <w:sz w:val="18"/>
+          <w:szCs w:val="18"/>
+        </w:rPr>
+        <w:t>常用命令</w:t>
+      </w:r>
+      <w:bookmarkStart w:id="0" w:name="_GoBack"/>
+      <w:bookmarkEnd w:id="0"/>
     </w:p>
     <w:tbl>
       <w:tblPr>
@@ -685,6 +813,7 @@
                 <w:sz w:val="18"/>
                 <w:szCs w:val="18"/>
               </w:rPr>
+              <w:lastRenderedPageBreak/>
               <w:t xml:space="preserve">git add </w:t>
             </w:r>
             <w:r>
@@ -1130,7 +1259,6 @@
                 <w:sz w:val="18"/>
                 <w:szCs w:val="18"/>
               </w:rPr>
-              <w:lastRenderedPageBreak/>
               <w:t>git reset –hard HEAD</w:t>
             </w:r>
             <w:r>
@@ -2257,6 +2385,7 @@
                 <w:sz w:val="18"/>
                 <w:szCs w:val="18"/>
               </w:rPr>
+              <w:lastRenderedPageBreak/>
               <w:t>git checkout &lt;name&gt;</w:t>
             </w:r>
           </w:p>
@@ -2618,7 +2747,6 @@
                 <w:sz w:val="18"/>
                 <w:szCs w:val="18"/>
               </w:rPr>
-              <w:lastRenderedPageBreak/>
               <w:t>git merge --no-ff -m "merge with no-ff" dev</w:t>
             </w:r>
           </w:p>
@@ -3579,6 +3707,7 @@
           <w:sz w:val="18"/>
           <w:szCs w:val="18"/>
         </w:rPr>
+        <w:lastRenderedPageBreak/>
         <w:t xml:space="preserve">2. git </w:t>
       </w:r>
       <w:proofErr w:type="gramStart"/>
@@ -3794,7 +3923,6 @@
                 <w:sz w:val="18"/>
                 <w:szCs w:val="18"/>
               </w:rPr>
-              <w:lastRenderedPageBreak/>
               <w:t>Pro git</w:t>
             </w:r>
           </w:p>
@@ -4433,7 +4561,6 @@
       <w:pPr>
         <w:spacing w:before="240"/>
         <w:rPr>
-          <w:rFonts w:hint="eastAsia"/>
           <w:sz w:val="18"/>
           <w:szCs w:val="18"/>
         </w:rPr>
@@ -4586,13 +4713,10 @@
       <w:pPr>
         <w:spacing w:before="240"/>
         <w:rPr>
-          <w:rFonts w:hint="eastAsia"/>
           <w:sz w:val="18"/>
           <w:szCs w:val="18"/>
         </w:rPr>
       </w:pPr>
-      <w:bookmarkStart w:id="0" w:name="_GoBack"/>
-      <w:bookmarkEnd w:id="0"/>
     </w:p>
     <w:p>
       <w:pPr>
@@ -4617,7 +4741,6 @@
       <w:pPr>
         <w:spacing w:before="240"/>
         <w:rPr>
-          <w:rFonts w:hint="eastAsia"/>
           <w:sz w:val="18"/>
           <w:szCs w:val="18"/>
         </w:rPr>

</xml_diff>